<commit_message>
Updates to the Database Systems course outlines.
</commit_message>
<xml_diff>
--- a/Outlines/CIS-3010.docx
+++ b/Outlines/CIS-3010.docx
@@ -1,6 +1,6 @@
 
 <file path=word/document.xml><?xml version="1.0" encoding="utf-8"?>
-<w:document xmlns:wpc="http://schemas.microsoft.com/office/word/2010/wordprocessingCanvas" xmlns:mc="http://schemas.openxmlformats.org/markup-compatibility/2006" xmlns:o="urn:schemas-microsoft-com:office:office" xmlns:r="http://schemas.openxmlformats.org/officeDocument/2006/relationships" xmlns:m="http://schemas.openxmlformats.org/officeDocument/2006/math" xmlns:v="urn:schemas-microsoft-com:vml" xmlns:wp14="http://schemas.microsoft.com/office/word/2010/wordprocessingDrawing" xmlns:wp="http://schemas.openxmlformats.org/drawingml/2006/wordprocessingDrawing" xmlns:w10="urn:schemas-microsoft-com:office:word" xmlns:w="http://schemas.openxmlformats.org/wordprocessingml/2006/main" xmlns:w14="http://schemas.microsoft.com/office/word/2010/wordml" xmlns:w15="http://schemas.microsoft.com/office/word/2012/wordml" xmlns:wpg="http://schemas.microsoft.com/office/word/2010/wordprocessingGroup" xmlns:wpi="http://schemas.microsoft.com/office/word/2010/wordprocessingInk" xmlns:wne="http://schemas.microsoft.com/office/word/2006/wordml" xmlns:wps="http://schemas.microsoft.com/office/word/2010/wordprocessingShape" mc:Ignorable="w14 w15 wp14">
+<w:document xmlns:wpc="http://schemas.microsoft.com/office/word/2010/wordprocessingCanvas" xmlns:cx="http://schemas.microsoft.com/office/drawing/2014/chartex" xmlns:cx1="http://schemas.microsoft.com/office/drawing/2015/9/8/chartex" xmlns:cx2="http://schemas.microsoft.com/office/drawing/2015/10/21/chartex" xmlns:cx3="http://schemas.microsoft.com/office/drawing/2016/5/9/chartex" xmlns:cx4="http://schemas.microsoft.com/office/drawing/2016/5/10/chartex" xmlns:cx5="http://schemas.microsoft.com/office/drawing/2016/5/11/chartex" xmlns:cx6="http://schemas.microsoft.com/office/drawing/2016/5/12/chartex" xmlns:cx7="http://schemas.microsoft.com/office/drawing/2016/5/13/chartex" xmlns:cx8="http://schemas.microsoft.com/office/drawing/2016/5/14/chartex" xmlns:mc="http://schemas.openxmlformats.org/markup-compatibility/2006" xmlns:aink="http://schemas.microsoft.com/office/drawing/2016/ink" xmlns:am3d="http://schemas.microsoft.com/office/drawing/2017/model3d" xmlns:o="urn:schemas-microsoft-com:office:office" xmlns:r="http://schemas.openxmlformats.org/officeDocument/2006/relationships" xmlns:m="http://schemas.openxmlformats.org/officeDocument/2006/math" xmlns:v="urn:schemas-microsoft-com:vml" xmlns:wp14="http://schemas.microsoft.com/office/word/2010/wordprocessingDrawing" xmlns:wp="http://schemas.openxmlformats.org/drawingml/2006/wordprocessingDrawing" xmlns:w10="urn:schemas-microsoft-com:office:word" xmlns:w="http://schemas.openxmlformats.org/wordprocessingml/2006/main" xmlns:w14="http://schemas.microsoft.com/office/word/2010/wordml" xmlns:w15="http://schemas.microsoft.com/office/word/2012/wordml" xmlns:w16cid="http://schemas.microsoft.com/office/word/2016/wordml/cid" xmlns:w16se="http://schemas.microsoft.com/office/word/2015/wordml/symex" xmlns:wpg="http://schemas.microsoft.com/office/word/2010/wordprocessingGroup" xmlns:wpi="http://schemas.microsoft.com/office/word/2010/wordprocessingInk" xmlns:wne="http://schemas.microsoft.com/office/word/2006/wordml" xmlns:wps="http://schemas.microsoft.com/office/word/2010/wordprocessingShape" mc:Ignorable="w14 w15 w16se w16cid wp14">
   <w:body>
     <w:p>
       <w:pPr>
@@ -945,6 +945,76 @@
                 <w:szCs w:val="16"/>
               </w:rPr>
             </w:pPr>
+            <w:r>
+              <w:rPr>
+                <w:rFonts w:ascii="Arial" w:hAnsi="Arial" w:cs="Arial"/>
+                <w:i/>
+                <w:sz w:val="16"/>
+                <w:szCs w:val="16"/>
+              </w:rPr>
+              <w:t>Fundamentals of Database Systems</w:t>
+            </w:r>
+            <w:r>
+              <w:rPr>
+                <w:rFonts w:ascii="Arial" w:hAnsi="Arial" w:cs="Arial"/>
+                <w:sz w:val="16"/>
+                <w:szCs w:val="16"/>
+              </w:rPr>
+              <w:t xml:space="preserve"> 7</w:t>
+            </w:r>
+            <w:r>
+              <w:rPr>
+                <w:rFonts w:ascii="Arial" w:hAnsi="Arial" w:cs="Arial"/>
+                <w:sz w:val="16"/>
+                <w:szCs w:val="16"/>
+                <w:vertAlign w:val="superscript"/>
+              </w:rPr>
+              <w:t>th</w:t>
+            </w:r>
+            <w:r>
+              <w:rPr>
+                <w:rFonts w:ascii="Arial" w:hAnsi="Arial" w:cs="Arial"/>
+                <w:sz w:val="16"/>
+                <w:szCs w:val="16"/>
+              </w:rPr>
+              <w:t xml:space="preserve"> edition; by </w:t>
+            </w:r>
+            <w:proofErr w:type="spellStart"/>
+            <w:r>
+              <w:rPr>
+                <w:rFonts w:ascii="Arial" w:hAnsi="Arial" w:cs="Arial"/>
+                <w:sz w:val="16"/>
+                <w:szCs w:val="16"/>
+              </w:rPr>
+              <w:t>Elmasri</w:t>
+            </w:r>
+            <w:proofErr w:type="spellEnd"/>
+            <w:r>
+              <w:rPr>
+                <w:rFonts w:ascii="Arial" w:hAnsi="Arial" w:cs="Arial"/>
+                <w:sz w:val="16"/>
+                <w:szCs w:val="16"/>
+              </w:rPr>
+              <w:t xml:space="preserve"> and </w:t>
+            </w:r>
+            <w:proofErr w:type="spellStart"/>
+            <w:r>
+              <w:rPr>
+                <w:rFonts w:ascii="Arial" w:hAnsi="Arial" w:cs="Arial"/>
+                <w:sz w:val="16"/>
+                <w:szCs w:val="16"/>
+              </w:rPr>
+              <w:t>Navathe</w:t>
+            </w:r>
+            <w:proofErr w:type="spellEnd"/>
+            <w:r>
+              <w:rPr>
+                <w:rFonts w:ascii="Arial" w:hAnsi="Arial" w:cs="Arial"/>
+                <w:sz w:val="16"/>
+                <w:szCs w:val="16"/>
+              </w:rPr>
+              <w:t>; published by Pearson; Copyright 2016; ISBN=978-0-13-397077-7</w:t>
+            </w:r>
           </w:p>
         </w:tc>
       </w:tr>
@@ -985,95 +1055,6 @@
                 <w:szCs w:val="16"/>
               </w:rPr>
             </w:pPr>
-            <w:r>
-              <w:rPr>
-                <w:rFonts w:ascii="Arial" w:hAnsi="Arial" w:cs="Arial"/>
-                <w:i/>
-                <w:sz w:val="16"/>
-                <w:szCs w:val="16"/>
-              </w:rPr>
-              <w:t>Head First SQL</w:t>
-            </w:r>
-            <w:r>
-              <w:rPr>
-                <w:rFonts w:ascii="Arial" w:hAnsi="Arial" w:cs="Arial"/>
-                <w:sz w:val="16"/>
-                <w:szCs w:val="16"/>
-              </w:rPr>
-              <w:t xml:space="preserve">; Lynn </w:t>
-            </w:r>
-            <w:proofErr w:type="spellStart"/>
-            <w:r>
-              <w:rPr>
-                <w:rFonts w:ascii="Arial" w:hAnsi="Arial" w:cs="Arial"/>
-                <w:sz w:val="16"/>
-                <w:szCs w:val="16"/>
-              </w:rPr>
-              <w:t>Beighley</w:t>
-            </w:r>
-            <w:proofErr w:type="spellEnd"/>
-          </w:p>
-          <w:p>
-            <w:pPr>
-              <w:rPr>
-                <w:rFonts w:ascii="Arial" w:hAnsi="Arial" w:cs="Arial"/>
-                <w:sz w:val="16"/>
-                <w:szCs w:val="16"/>
-              </w:rPr>
-            </w:pPr>
-            <w:r>
-              <w:rPr>
-                <w:rFonts w:ascii="Arial" w:hAnsi="Arial" w:cs="Arial"/>
-                <w:i/>
-                <w:sz w:val="16"/>
-                <w:szCs w:val="16"/>
-              </w:rPr>
-              <w:t>SQL Fundamentals</w:t>
-            </w:r>
-            <w:r>
-              <w:rPr>
-                <w:rFonts w:ascii="Arial" w:hAnsi="Arial" w:cs="Arial"/>
-                <w:sz w:val="16"/>
-                <w:szCs w:val="16"/>
-              </w:rPr>
-              <w:t>; John J. Patrick</w:t>
-            </w:r>
-          </w:p>
-          <w:p>
-            <w:pPr>
-              <w:rPr>
-                <w:rFonts w:ascii="Arial" w:hAnsi="Arial" w:cs="Arial"/>
-                <w:sz w:val="16"/>
-                <w:szCs w:val="16"/>
-              </w:rPr>
-            </w:pPr>
-            <w:r>
-              <w:rPr>
-                <w:rFonts w:ascii="Arial" w:hAnsi="Arial" w:cs="Arial"/>
-                <w:i/>
-                <w:sz w:val="16"/>
-                <w:szCs w:val="16"/>
-              </w:rPr>
-              <w:t>SQL Pocket Guide</w:t>
-            </w:r>
-            <w:r>
-              <w:rPr>
-                <w:rFonts w:ascii="Arial" w:hAnsi="Arial" w:cs="Arial"/>
-                <w:sz w:val="16"/>
-                <w:szCs w:val="16"/>
-              </w:rPr>
-              <w:t xml:space="preserve">; Johnathan </w:t>
-            </w:r>
-            <w:proofErr w:type="spellStart"/>
-            <w:r>
-              <w:rPr>
-                <w:rFonts w:ascii="Arial" w:hAnsi="Arial" w:cs="Arial"/>
-                <w:sz w:val="16"/>
-                <w:szCs w:val="16"/>
-              </w:rPr>
-              <w:t>Gennick</w:t>
-            </w:r>
-            <w:proofErr w:type="spellEnd"/>
           </w:p>
         </w:tc>
       </w:tr>
@@ -1898,7 +1879,7 @@
                 <w:sz w:val="16"/>
                 <w:szCs w:val="16"/>
               </w:rPr>
-              <w:t>Final projects</w:t>
+              <w:t>Project presentations</w:t>
             </w:r>
           </w:p>
         </w:tc>
@@ -2090,8 +2071,26 @@
                 <w:sz w:val="16"/>
                 <w:szCs w:val="16"/>
               </w:rPr>
-              <w:t>Attendance, exams, written assignments, project</w:t>
-            </w:r>
+              <w:t>E</w:t>
+            </w:r>
+            <w:r>
+              <w:rPr>
+                <w:rFonts w:ascii="Arial" w:hAnsi="Arial" w:cs="Arial"/>
+                <w:sz w:val="16"/>
+                <w:szCs w:val="16"/>
+              </w:rPr>
+              <w:t xml:space="preserve">xams, </w:t>
+            </w:r>
+            <w:r>
+              <w:rPr>
+                <w:rFonts w:ascii="Arial" w:hAnsi="Arial" w:cs="Arial"/>
+                <w:sz w:val="16"/>
+                <w:szCs w:val="16"/>
+              </w:rPr>
+              <w:t>homework, lab reports, projects</w:t>
+            </w:r>
+            <w:bookmarkStart w:id="0" w:name="_GoBack"/>
+            <w:bookmarkEnd w:id="0"/>
           </w:p>
         </w:tc>
       </w:tr>
@@ -2188,8 +2187,6 @@
               </w:rPr>
               <w:t>Computer lab for lab</w:t>
             </w:r>
-            <w:bookmarkStart w:id="0" w:name="_GoBack"/>
-            <w:bookmarkEnd w:id="0"/>
           </w:p>
         </w:tc>
       </w:tr>
@@ -2254,7 +2251,7 @@
 </file>
 
 <file path=word/endnotes.xml><?xml version="1.0" encoding="utf-8"?>
-<w:endnotes xmlns:wpc="http://schemas.microsoft.com/office/word/2010/wordprocessingCanvas" xmlns:mc="http://schemas.openxmlformats.org/markup-compatibility/2006" xmlns:o="urn:schemas-microsoft-com:office:office" xmlns:r="http://schemas.openxmlformats.org/officeDocument/2006/relationships" xmlns:m="http://schemas.openxmlformats.org/officeDocument/2006/math" xmlns:v="urn:schemas-microsoft-com:vml" xmlns:wp14="http://schemas.microsoft.com/office/word/2010/wordprocessingDrawing" xmlns:wp="http://schemas.openxmlformats.org/drawingml/2006/wordprocessingDrawing" xmlns:w10="urn:schemas-microsoft-com:office:word" xmlns:w="http://schemas.openxmlformats.org/wordprocessingml/2006/main" xmlns:w14="http://schemas.microsoft.com/office/word/2010/wordml" xmlns:w15="http://schemas.microsoft.com/office/word/2012/wordml" xmlns:wpg="http://schemas.microsoft.com/office/word/2010/wordprocessingGroup" xmlns:wpi="http://schemas.microsoft.com/office/word/2010/wordprocessingInk" xmlns:wne="http://schemas.microsoft.com/office/word/2006/wordml" xmlns:wps="http://schemas.microsoft.com/office/word/2010/wordprocessingShape" mc:Ignorable="w14 w15 wp14">
+<w:endnotes xmlns:wpc="http://schemas.microsoft.com/office/word/2010/wordprocessingCanvas" xmlns:cx="http://schemas.microsoft.com/office/drawing/2014/chartex" xmlns:cx1="http://schemas.microsoft.com/office/drawing/2015/9/8/chartex" xmlns:cx2="http://schemas.microsoft.com/office/drawing/2015/10/21/chartex" xmlns:cx3="http://schemas.microsoft.com/office/drawing/2016/5/9/chartex" xmlns:cx4="http://schemas.microsoft.com/office/drawing/2016/5/10/chartex" xmlns:cx5="http://schemas.microsoft.com/office/drawing/2016/5/11/chartex" xmlns:cx6="http://schemas.microsoft.com/office/drawing/2016/5/12/chartex" xmlns:cx7="http://schemas.microsoft.com/office/drawing/2016/5/13/chartex" xmlns:cx8="http://schemas.microsoft.com/office/drawing/2016/5/14/chartex" xmlns:mc="http://schemas.openxmlformats.org/markup-compatibility/2006" xmlns:aink="http://schemas.microsoft.com/office/drawing/2016/ink" xmlns:am3d="http://schemas.microsoft.com/office/drawing/2017/model3d" xmlns:o="urn:schemas-microsoft-com:office:office" xmlns:r="http://schemas.openxmlformats.org/officeDocument/2006/relationships" xmlns:m="http://schemas.openxmlformats.org/officeDocument/2006/math" xmlns:v="urn:schemas-microsoft-com:vml" xmlns:wp14="http://schemas.microsoft.com/office/word/2010/wordprocessingDrawing" xmlns:wp="http://schemas.openxmlformats.org/drawingml/2006/wordprocessingDrawing" xmlns:w10="urn:schemas-microsoft-com:office:word" xmlns:w="http://schemas.openxmlformats.org/wordprocessingml/2006/main" xmlns:w14="http://schemas.microsoft.com/office/word/2010/wordml" xmlns:w15="http://schemas.microsoft.com/office/word/2012/wordml" xmlns:w16cid="http://schemas.microsoft.com/office/word/2016/wordml/cid" xmlns:w16se="http://schemas.microsoft.com/office/word/2015/wordml/symex" xmlns:wpg="http://schemas.microsoft.com/office/word/2010/wordprocessingGroup" xmlns:wpi="http://schemas.microsoft.com/office/word/2010/wordprocessingInk" xmlns:wne="http://schemas.microsoft.com/office/word/2006/wordml" xmlns:wps="http://schemas.microsoft.com/office/word/2010/wordprocessingShape" mc:Ignorable="w14 w15 w16se w16cid wp14">
   <w:endnote w:type="separator" w:id="-1">
     <w:p>
       <w:r>
@@ -2273,7 +2270,7 @@
 </file>
 
 <file path=word/footnotes.xml><?xml version="1.0" encoding="utf-8"?>
-<w:footnotes xmlns:wpc="http://schemas.microsoft.com/office/word/2010/wordprocessingCanvas" xmlns:mc="http://schemas.openxmlformats.org/markup-compatibility/2006" xmlns:o="urn:schemas-microsoft-com:office:office" xmlns:r="http://schemas.openxmlformats.org/officeDocument/2006/relationships" xmlns:m="http://schemas.openxmlformats.org/officeDocument/2006/math" xmlns:v="urn:schemas-microsoft-com:vml" xmlns:wp14="http://schemas.microsoft.com/office/word/2010/wordprocessingDrawing" xmlns:wp="http://schemas.openxmlformats.org/drawingml/2006/wordprocessingDrawing" xmlns:w10="urn:schemas-microsoft-com:office:word" xmlns:w="http://schemas.openxmlformats.org/wordprocessingml/2006/main" xmlns:w14="http://schemas.microsoft.com/office/word/2010/wordml" xmlns:w15="http://schemas.microsoft.com/office/word/2012/wordml" xmlns:wpg="http://schemas.microsoft.com/office/word/2010/wordprocessingGroup" xmlns:wpi="http://schemas.microsoft.com/office/word/2010/wordprocessingInk" xmlns:wne="http://schemas.microsoft.com/office/word/2006/wordml" xmlns:wps="http://schemas.microsoft.com/office/word/2010/wordprocessingShape" mc:Ignorable="w14 w15 wp14">
+<w:footnotes xmlns:wpc="http://schemas.microsoft.com/office/word/2010/wordprocessingCanvas" xmlns:cx="http://schemas.microsoft.com/office/drawing/2014/chartex" xmlns:cx1="http://schemas.microsoft.com/office/drawing/2015/9/8/chartex" xmlns:cx2="http://schemas.microsoft.com/office/drawing/2015/10/21/chartex" xmlns:cx3="http://schemas.microsoft.com/office/drawing/2016/5/9/chartex" xmlns:cx4="http://schemas.microsoft.com/office/drawing/2016/5/10/chartex" xmlns:cx5="http://schemas.microsoft.com/office/drawing/2016/5/11/chartex" xmlns:cx6="http://schemas.microsoft.com/office/drawing/2016/5/12/chartex" xmlns:cx7="http://schemas.microsoft.com/office/drawing/2016/5/13/chartex" xmlns:cx8="http://schemas.microsoft.com/office/drawing/2016/5/14/chartex" xmlns:mc="http://schemas.openxmlformats.org/markup-compatibility/2006" xmlns:aink="http://schemas.microsoft.com/office/drawing/2016/ink" xmlns:am3d="http://schemas.microsoft.com/office/drawing/2017/model3d" xmlns:o="urn:schemas-microsoft-com:office:office" xmlns:r="http://schemas.openxmlformats.org/officeDocument/2006/relationships" xmlns:m="http://schemas.openxmlformats.org/officeDocument/2006/math" xmlns:v="urn:schemas-microsoft-com:vml" xmlns:wp14="http://schemas.microsoft.com/office/word/2010/wordprocessingDrawing" xmlns:wp="http://schemas.openxmlformats.org/drawingml/2006/wordprocessingDrawing" xmlns:w10="urn:schemas-microsoft-com:office:word" xmlns:w="http://schemas.openxmlformats.org/wordprocessingml/2006/main" xmlns:w14="http://schemas.microsoft.com/office/word/2010/wordml" xmlns:w15="http://schemas.microsoft.com/office/word/2012/wordml" xmlns:w16cid="http://schemas.microsoft.com/office/word/2016/wordml/cid" xmlns:w16se="http://schemas.microsoft.com/office/word/2015/wordml/symex" xmlns:wpg="http://schemas.microsoft.com/office/word/2010/wordprocessingGroup" xmlns:wpi="http://schemas.microsoft.com/office/word/2010/wordprocessingInk" xmlns:wne="http://schemas.microsoft.com/office/word/2006/wordml" xmlns:wps="http://schemas.microsoft.com/office/word/2010/wordprocessingShape" mc:Ignorable="w14 w15 w16se w16cid wp14">
   <w:footnote w:type="separator" w:id="-1">
     <w:p>
       <w:r>
@@ -2292,7 +2289,7 @@
 </file>
 
 <file path=word/header1.xml><?xml version="1.0" encoding="utf-8"?>
-<w:hdr xmlns:wpc="http://schemas.microsoft.com/office/word/2010/wordprocessingCanvas" xmlns:mc="http://schemas.openxmlformats.org/markup-compatibility/2006" xmlns:o="urn:schemas-microsoft-com:office:office" xmlns:r="http://schemas.openxmlformats.org/officeDocument/2006/relationships" xmlns:m="http://schemas.openxmlformats.org/officeDocument/2006/math" xmlns:v="urn:schemas-microsoft-com:vml" xmlns:wp14="http://schemas.microsoft.com/office/word/2010/wordprocessingDrawing" xmlns:wp="http://schemas.openxmlformats.org/drawingml/2006/wordprocessingDrawing" xmlns:w10="urn:schemas-microsoft-com:office:word" xmlns:w="http://schemas.openxmlformats.org/wordprocessingml/2006/main" xmlns:w14="http://schemas.microsoft.com/office/word/2010/wordml" xmlns:w15="http://schemas.microsoft.com/office/word/2012/wordml" xmlns:wpg="http://schemas.microsoft.com/office/word/2010/wordprocessingGroup" xmlns:wpi="http://schemas.microsoft.com/office/word/2010/wordprocessingInk" xmlns:wne="http://schemas.microsoft.com/office/word/2006/wordml" xmlns:wps="http://schemas.microsoft.com/office/word/2010/wordprocessingShape" mc:Ignorable="w14 w15 wp14">
+<w:hdr xmlns:wpc="http://schemas.microsoft.com/office/word/2010/wordprocessingCanvas" xmlns:cx="http://schemas.microsoft.com/office/drawing/2014/chartex" xmlns:cx1="http://schemas.microsoft.com/office/drawing/2015/9/8/chartex" xmlns:cx2="http://schemas.microsoft.com/office/drawing/2015/10/21/chartex" xmlns:cx3="http://schemas.microsoft.com/office/drawing/2016/5/9/chartex" xmlns:cx4="http://schemas.microsoft.com/office/drawing/2016/5/10/chartex" xmlns:cx5="http://schemas.microsoft.com/office/drawing/2016/5/11/chartex" xmlns:cx6="http://schemas.microsoft.com/office/drawing/2016/5/12/chartex" xmlns:cx7="http://schemas.microsoft.com/office/drawing/2016/5/13/chartex" xmlns:cx8="http://schemas.microsoft.com/office/drawing/2016/5/14/chartex" xmlns:mc="http://schemas.openxmlformats.org/markup-compatibility/2006" xmlns:aink="http://schemas.microsoft.com/office/drawing/2016/ink" xmlns:am3d="http://schemas.microsoft.com/office/drawing/2017/model3d" xmlns:o="urn:schemas-microsoft-com:office:office" xmlns:r="http://schemas.openxmlformats.org/officeDocument/2006/relationships" xmlns:m="http://schemas.openxmlformats.org/officeDocument/2006/math" xmlns:v="urn:schemas-microsoft-com:vml" xmlns:wp14="http://schemas.microsoft.com/office/word/2010/wordprocessingDrawing" xmlns:wp="http://schemas.openxmlformats.org/drawingml/2006/wordprocessingDrawing" xmlns:w10="urn:schemas-microsoft-com:office:word" xmlns:w="http://schemas.openxmlformats.org/wordprocessingml/2006/main" xmlns:w14="http://schemas.microsoft.com/office/word/2010/wordml" xmlns:w15="http://schemas.microsoft.com/office/word/2012/wordml" xmlns:w16cid="http://schemas.microsoft.com/office/word/2016/wordml/cid" xmlns:w16se="http://schemas.microsoft.com/office/word/2015/wordml/symex" xmlns:wpg="http://schemas.microsoft.com/office/word/2010/wordprocessingGroup" xmlns:wpi="http://schemas.microsoft.com/office/word/2010/wordprocessingInk" xmlns:wne="http://schemas.microsoft.com/office/word/2006/wordml" xmlns:wps="http://schemas.microsoft.com/office/word/2010/wordprocessingShape" mc:Ignorable="w14 w15 w16se w16cid wp14">
   <w:p>
     <w:pPr>
       <w:pStyle w:val="Header"/>
@@ -2370,7 +2367,7 @@
 </file>
 
 <file path=word/numbering.xml><?xml version="1.0" encoding="utf-8"?>
-<w:numbering xmlns:wpc="http://schemas.microsoft.com/office/word/2010/wordprocessingCanvas" xmlns:mc="http://schemas.openxmlformats.org/markup-compatibility/2006" xmlns:o="urn:schemas-microsoft-com:office:office" xmlns:r="http://schemas.openxmlformats.org/officeDocument/2006/relationships" xmlns:m="http://schemas.openxmlformats.org/officeDocument/2006/math" xmlns:v="urn:schemas-microsoft-com:vml" xmlns:wp14="http://schemas.microsoft.com/office/word/2010/wordprocessingDrawing" xmlns:wp="http://schemas.openxmlformats.org/drawingml/2006/wordprocessingDrawing" xmlns:w10="urn:schemas-microsoft-com:office:word" xmlns:w="http://schemas.openxmlformats.org/wordprocessingml/2006/main" xmlns:w14="http://schemas.microsoft.com/office/word/2010/wordml" xmlns:w15="http://schemas.microsoft.com/office/word/2012/wordml" xmlns:wpg="http://schemas.microsoft.com/office/word/2010/wordprocessingGroup" xmlns:wpi="http://schemas.microsoft.com/office/word/2010/wordprocessingInk" xmlns:wne="http://schemas.microsoft.com/office/word/2006/wordml" xmlns:wps="http://schemas.microsoft.com/office/word/2010/wordprocessingShape" mc:Ignorable="w14 w15 wp14">
+<w:numbering xmlns:wpc="http://schemas.microsoft.com/office/word/2010/wordprocessingCanvas" xmlns:cx="http://schemas.microsoft.com/office/drawing/2014/chartex" xmlns:cx1="http://schemas.microsoft.com/office/drawing/2015/9/8/chartex" xmlns:cx2="http://schemas.microsoft.com/office/drawing/2015/10/21/chartex" xmlns:cx3="http://schemas.microsoft.com/office/drawing/2016/5/9/chartex" xmlns:cx4="http://schemas.microsoft.com/office/drawing/2016/5/10/chartex" xmlns:cx5="http://schemas.microsoft.com/office/drawing/2016/5/11/chartex" xmlns:cx6="http://schemas.microsoft.com/office/drawing/2016/5/12/chartex" xmlns:cx7="http://schemas.microsoft.com/office/drawing/2016/5/13/chartex" xmlns:cx8="http://schemas.microsoft.com/office/drawing/2016/5/14/chartex" xmlns:mc="http://schemas.openxmlformats.org/markup-compatibility/2006" xmlns:aink="http://schemas.microsoft.com/office/drawing/2016/ink" xmlns:am3d="http://schemas.microsoft.com/office/drawing/2017/model3d" xmlns:o="urn:schemas-microsoft-com:office:office" xmlns:r="http://schemas.openxmlformats.org/officeDocument/2006/relationships" xmlns:m="http://schemas.openxmlformats.org/officeDocument/2006/math" xmlns:v="urn:schemas-microsoft-com:vml" xmlns:wp14="http://schemas.microsoft.com/office/word/2010/wordprocessingDrawing" xmlns:wp="http://schemas.openxmlformats.org/drawingml/2006/wordprocessingDrawing" xmlns:w10="urn:schemas-microsoft-com:office:word" xmlns:w="http://schemas.openxmlformats.org/wordprocessingml/2006/main" xmlns:w14="http://schemas.microsoft.com/office/word/2010/wordml" xmlns:w15="http://schemas.microsoft.com/office/word/2012/wordml" xmlns:w16cid="http://schemas.microsoft.com/office/word/2016/wordml/cid" xmlns:w16se="http://schemas.microsoft.com/office/word/2015/wordml/symex" xmlns:wpg="http://schemas.microsoft.com/office/word/2010/wordprocessingGroup" xmlns:wpi="http://schemas.microsoft.com/office/word/2010/wordprocessingInk" xmlns:wne="http://schemas.microsoft.com/office/word/2006/wordml" xmlns:wps="http://schemas.microsoft.com/office/word/2010/wordprocessingShape" mc:Ignorable="w14 w15 w16se w16cid wp14">
   <w:abstractNum w:abstractNumId="0" w15:restartNumberingAfterBreak="0">
     <w:nsid w:val="168E7118"/>
     <w:multiLevelType w:val="hybridMultilevel"/>
@@ -3064,7 +3061,7 @@
 </file>
 
 <file path=word/styles.xml><?xml version="1.0" encoding="utf-8"?>
-<w:styles xmlns:mc="http://schemas.openxmlformats.org/markup-compatibility/2006" xmlns:r="http://schemas.openxmlformats.org/officeDocument/2006/relationships" xmlns:w="http://schemas.openxmlformats.org/wordprocessingml/2006/main" xmlns:w14="http://schemas.microsoft.com/office/word/2010/wordml" xmlns:w15="http://schemas.microsoft.com/office/word/2012/wordml" mc:Ignorable="w14 w15">
+<w:styles xmlns:mc="http://schemas.openxmlformats.org/markup-compatibility/2006" xmlns:r="http://schemas.openxmlformats.org/officeDocument/2006/relationships" xmlns:w="http://schemas.openxmlformats.org/wordprocessingml/2006/main" xmlns:w14="http://schemas.microsoft.com/office/word/2010/wordml" xmlns:w15="http://schemas.microsoft.com/office/word/2012/wordml" xmlns:w16cid="http://schemas.microsoft.com/office/word/2016/wordml/cid" xmlns:w16se="http://schemas.microsoft.com/office/word/2015/wordml/symex" mc:Ignorable="w14 w15 w16se w16cid">
   <w:docDefaults>
     <w:rPrDefault>
       <w:rPr>
@@ -3074,7 +3071,7 @@
     </w:rPrDefault>
     <w:pPrDefault/>
   </w:docDefaults>
-  <w:latentStyles w:defLockedState="0" w:defUIPriority="0" w:defSemiHidden="0" w:defUnhideWhenUsed="0" w:defQFormat="0" w:count="371">
+  <w:latentStyles w:defLockedState="0" w:defUIPriority="0" w:defSemiHidden="0" w:defUnhideWhenUsed="0" w:defQFormat="0" w:count="375">
     <w:lsdException w:name="Normal" w:qFormat="1"/>
     <w:lsdException w:name="heading 1" w:qFormat="1"/>
     <w:lsdException w:name="heading 2" w:semiHidden="1" w:unhideWhenUsed="1" w:qFormat="1"/>
@@ -3090,7 +3087,11 @@
     <w:lsdException w:name="Subtitle" w:qFormat="1"/>
     <w:lsdException w:name="Strong" w:qFormat="1"/>
     <w:lsdException w:name="Emphasis" w:qFormat="1"/>
-    <w:lsdException w:name="Normal Table" w:semiHidden="1" w:unhideWhenUsed="1"/>
+    <w:lsdException w:name="HTML Preformatted" w:semiHidden="1" w:unhideWhenUsed="1"/>
+    <w:lsdException w:name="No List" w:semiHidden="1" w:unhideWhenUsed="1"/>
+    <w:lsdException w:name="Outline List 1" w:semiHidden="1" w:unhideWhenUsed="1"/>
+    <w:lsdException w:name="Outline List 2" w:semiHidden="1" w:unhideWhenUsed="1"/>
+    <w:lsdException w:name="Outline List 3" w:semiHidden="1" w:unhideWhenUsed="1"/>
     <w:lsdException w:name="Table Simple 1" w:semiHidden="1" w:unhideWhenUsed="1"/>
     <w:lsdException w:name="Table Simple 2" w:semiHidden="1" w:unhideWhenUsed="1"/>
     <w:lsdException w:name="Table Simple 3" w:semiHidden="1" w:unhideWhenUsed="1"/>
@@ -3129,11 +3130,10 @@
     <w:lsdException w:name="Table Elegant" w:semiHidden="1" w:unhideWhenUsed="1"/>
     <w:lsdException w:name="Table Professional" w:semiHidden="1" w:unhideWhenUsed="1"/>
     <w:lsdException w:name="Table Subtle 1" w:semiHidden="1" w:unhideWhenUsed="1"/>
-    <w:lsdException w:name="Table Subtle 2" w:semiHidden="1" w:unhideWhenUsed="1"/>
     <w:lsdException w:name="Table Web 1" w:semiHidden="1" w:unhideWhenUsed="1"/>
     <w:lsdException w:name="Table Web 2" w:semiHidden="1" w:unhideWhenUsed="1"/>
-    <w:lsdException w:name="Table Web 3" w:semiHidden="1" w:unhideWhenUsed="1"/>
     <w:lsdException w:name="Table Theme" w:semiHidden="1" w:unhideWhenUsed="1"/>
+    <w:lsdException w:name="Placeholder Text" w:semiHidden="1"/>
     <w:lsdException w:name="No Spacing" w:qFormat="1"/>
     <w:lsdException w:name="Light Shading"/>
     <w:lsdException w:name="Light List"/>
@@ -3155,7 +3155,7 @@
     <w:lsdException w:name="Medium Shading 1 Accent 1" w:uiPriority="1" w:qFormat="1"/>
     <w:lsdException w:name="Medium Shading 2 Accent 1" w:uiPriority="60"/>
     <w:lsdException w:name="Medium List 1 Accent 1" w:uiPriority="61"/>
-    <w:lsdException w:name="Revision" w:uiPriority="62"/>
+    <w:lsdException w:name="Revision" w:semiHidden="1" w:uiPriority="62"/>
     <w:lsdException w:name="List Paragraph" w:uiPriority="63" w:qFormat="1"/>
     <w:lsdException w:name="Quote" w:uiPriority="64" w:qFormat="1"/>
     <w:lsdException w:name="Intense Quote" w:uiPriority="65" w:qFormat="1"/>
@@ -3242,7 +3242,7 @@
     <w:lsdException w:name="Subtle Reference" w:uiPriority="72" w:qFormat="1"/>
     <w:lsdException w:name="Intense Reference" w:uiPriority="73" w:qFormat="1"/>
     <w:lsdException w:name="Book Title" w:uiPriority="60" w:qFormat="1"/>
-    <w:lsdException w:name="Bibliography" w:uiPriority="61"/>
+    <w:lsdException w:name="Bibliography" w:semiHidden="1" w:uiPriority="61" w:unhideWhenUsed="1"/>
     <w:lsdException w:name="TOC Heading" w:semiHidden="1" w:uiPriority="62" w:unhideWhenUsed="1" w:qFormat="1"/>
     <w:lsdException w:name="Plain Table 1" w:uiPriority="41"/>
     <w:lsdException w:name="Plain Table 2" w:uiPriority="42"/>
@@ -3348,6 +3348,10 @@
     <w:lsdException w:name="List Table 5 Dark Accent 6" w:uiPriority="50"/>
     <w:lsdException w:name="List Table 6 Colorful Accent 6" w:uiPriority="51"/>
     <w:lsdException w:name="List Table 7 Colorful Accent 6" w:uiPriority="52"/>
+    <w:lsdException w:name="Mention" w:semiHidden="1" w:uiPriority="99" w:unhideWhenUsed="1"/>
+    <w:lsdException w:name="Smart Hyperlink" w:semiHidden="1" w:uiPriority="99" w:unhideWhenUsed="1"/>
+    <w:lsdException w:name="Hashtag" w:semiHidden="1" w:uiPriority="99" w:unhideWhenUsed="1"/>
+    <w:lsdException w:name="Unresolved Mention" w:semiHidden="1" w:uiPriority="99" w:unhideWhenUsed="1"/>
   </w:latentStyles>
   <w:style w:type="paragraph" w:default="1" w:styleId="Normal">
     <w:name w:val="Normal"/>
@@ -3800,6 +3804,10 @@
 </file>
 
 <file path=customXml/item1.xml><?xml version="1.0" encoding="utf-8"?>
+<LongProperties xmlns="http://schemas.microsoft.com/office/2006/metadata/longProperties"/>
+</file>
+
+<file path=customXml/item2.xml><?xml version="1.0" encoding="utf-8"?>
 <p:properties xmlns:p="http://schemas.microsoft.com/office/2006/metadata/properties" xmlns:xsi="http://www.w3.org/2001/XMLSchema-instance" xmlns:pc="http://schemas.microsoft.com/office/infopath/2007/PartnerControls">
   <documentManagement>
     <Category xmlns="2c5f1fed-051d-4f3f-8b46-6b9403f7304d">General</Category>
@@ -3811,20 +3819,7 @@
 </p:properties>
 </file>
 
-<file path=customXml/item2.xml><?xml version="1.0" encoding="utf-8"?>
-<LongProperties xmlns="http://schemas.microsoft.com/office/2006/metadata/longProperties"/>
-</file>
-
 <file path=customXml/item3.xml><?xml version="1.0" encoding="utf-8"?>
-<?mso-contentType ?>
-<FormTemplates xmlns="http://schemas.microsoft.com/sharepoint/v3/contenttype/forms">
-  <Display>DocumentLibraryForm</Display>
-  <Edit>DocumentLibraryForm</Edit>
-  <New>DocumentLibraryForm</New>
-</FormTemplates>
-</file>
-
-<file path=customXml/item4.xml><?xml version="1.0" encoding="utf-8"?>
 <ct:contentTypeSchema xmlns:ct="http://schemas.microsoft.com/office/2006/metadata/contentType" xmlns:ma="http://schemas.microsoft.com/office/2006/metadata/properties/metaAttributes" ct:_="" ma:_="" ma:contentTypeName="Document" ma:contentTypeID="0x010100A935EBFE4623154E9FD7EC93657E4646" ma:contentTypeVersion="6" ma:contentTypeDescription="Create a new document." ma:contentTypeScope="" ma:versionID="9b3104846f13c872d96acbbedbde4d62">
   <xsd:schema xmlns:xsd="http://www.w3.org/2001/XMLSchema" xmlns:xs="http://www.w3.org/2001/XMLSchema" xmlns:p="http://schemas.microsoft.com/office/2006/metadata/properties" xmlns:ns2="2c5f1fed-051d-4f3f-8b46-6b9403f7304d" targetNamespace="http://schemas.microsoft.com/office/2006/metadata/properties" ma:root="true" ma:fieldsID="d302a66e75f30addc0a27d4c34d959fc" ns2:_="">
     <xsd:import namespace="2c5f1fed-051d-4f3f-8b46-6b9403f7304d"/>
@@ -4011,27 +4006,20 @@
 </ct:contentTypeSchema>
 </file>
 
+<file path=customXml/item4.xml><?xml version="1.0" encoding="utf-8"?>
+<?mso-contentType ?>
+<FormTemplates xmlns="http://schemas.microsoft.com/sharepoint/v3/contenttype/forms">
+  <Display>DocumentLibraryForm</Display>
+  <Edit>DocumentLibraryForm</Edit>
+  <New>DocumentLibraryForm</New>
+</FormTemplates>
+</file>
+
 <file path=customXml/item5.xml><?xml version="1.0" encoding="utf-8"?>
 <b:Sources xmlns:b="http://schemas.openxmlformats.org/officeDocument/2006/bibliography" xmlns="http://schemas.openxmlformats.org/officeDocument/2006/bibliography" SelectedStyle="\APA.XSL" StyleName="APA"/>
 </file>
 
 <file path=customXml/itemProps1.xml><?xml version="1.0" encoding="utf-8"?>
-<ds:datastoreItem xmlns:ds="http://schemas.openxmlformats.org/officeDocument/2006/customXml" ds:itemID="{0B8B7B37-D292-411A-AC27-5149F2839FAB}">
-  <ds:schemaRefs>
-    <ds:schemaRef ds:uri="http://www.w3.org/XML/1998/namespace"/>
-    <ds:schemaRef ds:uri="http://purl.org/dc/terms/"/>
-    <ds:schemaRef ds:uri="2c5f1fed-051d-4f3f-8b46-6b9403f7304d"/>
-    <ds:schemaRef ds:uri="http://purl.org/dc/elements/1.1/"/>
-    <ds:schemaRef ds:uri="http://purl.org/dc/dcmitype/"/>
-    <ds:schemaRef ds:uri="http://schemas.microsoft.com/office/2006/documentManagement/types"/>
-    <ds:schemaRef ds:uri="http://schemas.microsoft.com/office/infopath/2007/PartnerControls"/>
-    <ds:schemaRef ds:uri="http://schemas.openxmlformats.org/package/2006/metadata/core-properties"/>
-    <ds:schemaRef ds:uri="http://schemas.microsoft.com/office/2006/metadata/properties"/>
-  </ds:schemaRefs>
-</ds:datastoreItem>
-</file>
-
-<file path=customXml/itemProps2.xml><?xml version="1.0" encoding="utf-8"?>
 <ds:datastoreItem xmlns:ds="http://schemas.openxmlformats.org/officeDocument/2006/customXml" ds:itemID="{57D1529D-CB27-4ED0-AE87-6DE677AC7233}">
   <ds:schemaRefs>
     <ds:schemaRef ds:uri="http://schemas.microsoft.com/office/2006/metadata/longProperties"/>
@@ -4039,15 +4027,17 @@
 </ds:datastoreItem>
 </file>
 
-<file path=customXml/itemProps3.xml><?xml version="1.0" encoding="utf-8"?>
-<ds:datastoreItem xmlns:ds="http://schemas.openxmlformats.org/officeDocument/2006/customXml" ds:itemID="{2A0ADE9B-46BB-4D48-9F57-CAAF3D52AB0F}">
+<file path=customXml/itemProps2.xml><?xml version="1.0" encoding="utf-8"?>
+<ds:datastoreItem xmlns:ds="http://schemas.openxmlformats.org/officeDocument/2006/customXml" ds:itemID="{0B8B7B37-D292-411A-AC27-5149F2839FAB}">
   <ds:schemaRefs>
-    <ds:schemaRef ds:uri="http://schemas.microsoft.com/sharepoint/v3/contenttype/forms"/>
+    <ds:schemaRef ds:uri="http://schemas.microsoft.com/office/2006/metadata/properties"/>
+    <ds:schemaRef ds:uri="http://schemas.microsoft.com/office/infopath/2007/PartnerControls"/>
+    <ds:schemaRef ds:uri="2c5f1fed-051d-4f3f-8b46-6b9403f7304d"/>
   </ds:schemaRefs>
 </ds:datastoreItem>
 </file>
 
-<file path=customXml/itemProps4.xml><?xml version="1.0" encoding="utf-8"?>
+<file path=customXml/itemProps3.xml><?xml version="1.0" encoding="utf-8"?>
 <ds:datastoreItem xmlns:ds="http://schemas.openxmlformats.org/officeDocument/2006/customXml" ds:itemID="{58EF4972-27A1-4637-9C8C-06C5ABE268D3}">
   <ds:schemaRefs>
     <ds:schemaRef ds:uri="http://schemas.microsoft.com/office/2006/metadata/contentType"/>
@@ -4065,8 +4055,16 @@
 </ds:datastoreItem>
 </file>
 
+<file path=customXml/itemProps4.xml><?xml version="1.0" encoding="utf-8"?>
+<ds:datastoreItem xmlns:ds="http://schemas.openxmlformats.org/officeDocument/2006/customXml" ds:itemID="{2A0ADE9B-46BB-4D48-9F57-CAAF3D52AB0F}">
+  <ds:schemaRefs>
+    <ds:schemaRef ds:uri="http://schemas.microsoft.com/sharepoint/v3/contenttype/forms"/>
+  </ds:schemaRefs>
+</ds:datastoreItem>
+</file>
+
 <file path=customXml/itemProps5.xml><?xml version="1.0" encoding="utf-8"?>
-<ds:datastoreItem xmlns:ds="http://schemas.openxmlformats.org/officeDocument/2006/customXml" ds:itemID="{13512A7E-A8F8-4045-A3DC-0748D2680C95}">
+<ds:datastoreItem xmlns:ds="http://schemas.openxmlformats.org/officeDocument/2006/customXml" ds:itemID="{B5F0B94E-EEBF-4417-AA78-B6D93B294617}">
   <ds:schemaRefs>
     <ds:schemaRef ds:uri="http://schemas.openxmlformats.org/officeDocument/2006/bibliography"/>
   </ds:schemaRefs>

</xml_diff>